<commit_message>
chili: finished technical safety concept
</commit_message>
<xml_diff>
--- a/Project/03_FunctionalSafetyConcept_LaneAssistance.docx
+++ b/Project/03_FunctionalSafetyConcept_LaneAssistance.docx
@@ -253,6 +253,7 @@
           <w:bCs/>
           <w:color w:val="999999"/>
           <w:u w:color="999999"/>
+          <w:lang w:val="en-US"/>
         </w:rPr>
       </w:pPr>
       <w:r>
@@ -272,6 +273,7 @@
         <w:pStyle w:val="Text"/>
         <w:rPr>
           <w:rFonts w:cs="Arial"/>
+          <w:lang w:val="en-US"/>
         </w:rPr>
       </w:pPr>
     </w:p>
@@ -349,6 +351,7 @@
         <w:pStyle w:val="Text"/>
         <w:rPr>
           <w:rFonts w:cs="Arial"/>
+          <w:lang w:val="en-US"/>
         </w:rPr>
       </w:pPr>
     </w:p>
@@ -357,6 +360,7 @@
         <w:pStyle w:val="Text"/>
         <w:rPr>
           <w:rFonts w:cs="Arial"/>
+          <w:lang w:val="en-US"/>
         </w:rPr>
       </w:pPr>
     </w:p>
@@ -365,6 +369,7 @@
         <w:pStyle w:val="Text"/>
         <w:rPr>
           <w:rFonts w:cs="Arial"/>
+          <w:lang w:val="en-US"/>
         </w:rPr>
       </w:pPr>
     </w:p>
@@ -373,6 +378,7 @@
         <w:pStyle w:val="Text"/>
         <w:rPr>
           <w:rFonts w:cs="Arial"/>
+          <w:lang w:val="en-US"/>
         </w:rPr>
       </w:pPr>
     </w:p>
@@ -391,13 +397,7 @@
         <w:rPr>
           <w:lang w:val="en-US"/>
         </w:rPr>
-        <w:t>D</w:t>
-      </w:r>
-      <w:r>
-        <w:rPr>
-          <w:lang w:val="en-US"/>
-        </w:rPr>
-        <w:t>ocument history</w:t>
+        <w:t>Document history</w:t>
       </w:r>
     </w:p>
     <w:p>
@@ -482,18 +482,7 @@
           <w:u w:color="B7B7B7"/>
           <w:lang w:val="en-US"/>
         </w:rPr>
-        <w:t>For example, if this were your first draft or first s</w:t>
-      </w:r>
-      <w:r>
-        <w:rPr>
-          <w:rFonts w:cs="Arial"/>
-          <w:b/>
-          <w:bCs/>
-          <w:color w:val="B7B7B7"/>
-          <w:u w:color="B7B7B7"/>
-          <w:lang w:val="en-US"/>
-        </w:rPr>
-        <w:t>ubmission, you might say version 1.0. If this is a second submission attempt, then you'd add a second line with a new date and version 2.0]</w:t>
+        <w:t>For example, if this were your first draft or first submission, you might say version 1.0. If this is a second submission attempt, then you'd add a second line with a new date and version 2.0]</w:t>
       </w:r>
     </w:p>
     <w:p>
@@ -522,12 +511,6 @@
         </w:tblBorders>
         <w:shd w:val="clear" w:color="auto" w:fill="CED7E7"/>
         <w:tblLayout w:type="fixed"/>
-        <w:tblCellMar>
-          <w:top w:w="0" w:type="dxa"/>
-          <w:left w:w="0" w:type="dxa"/>
-          <w:bottom w:w="0" w:type="dxa"/>
-          <w:right w:w="0" w:type="dxa"/>
-        </w:tblCellMar>
         <w:tblLook w:val="04A0" w:firstRow="1" w:lastRow="0" w:firstColumn="1" w:lastColumn="0" w:noHBand="0" w:noVBand="1"/>
       </w:tblPr>
       <w:tblGrid>
@@ -537,14 +520,6 @@
         <w:gridCol w:w="4785"/>
       </w:tblGrid>
       <w:tr>
-        <w:tblPrEx>
-          <w:tblCellMar>
-            <w:top w:w="0" w:type="dxa"/>
-            <w:left w:w="0" w:type="dxa"/>
-            <w:bottom w:w="0" w:type="dxa"/>
-            <w:right w:w="0" w:type="dxa"/>
-          </w:tblCellMar>
-        </w:tblPrEx>
         <w:trPr>
           <w:trHeight w:val="250"/>
         </w:trPr>
@@ -690,14 +665,6 @@
         </w:tc>
       </w:tr>
       <w:tr>
-        <w:tblPrEx>
-          <w:tblCellMar>
-            <w:top w:w="0" w:type="dxa"/>
-            <w:left w:w="0" w:type="dxa"/>
-            <w:bottom w:w="0" w:type="dxa"/>
-            <w:right w:w="0" w:type="dxa"/>
-          </w:tblCellMar>
-        </w:tblPrEx>
         <w:trPr>
           <w:trHeight w:val="250"/>
         </w:trPr>
@@ -848,14 +815,6 @@
         </w:tc>
       </w:tr>
       <w:tr>
-        <w:tblPrEx>
-          <w:tblCellMar>
-            <w:top w:w="0" w:type="dxa"/>
-            <w:left w:w="0" w:type="dxa"/>
-            <w:bottom w:w="0" w:type="dxa"/>
-            <w:right w:w="0" w:type="dxa"/>
-          </w:tblCellMar>
-        </w:tblPrEx>
         <w:trPr>
           <w:trHeight w:val="250"/>
         </w:trPr>
@@ -882,6 +841,12 @@
                 <w:rFonts w:ascii="Arial" w:hAnsi="Arial" w:cs="Arial"/>
               </w:rPr>
             </w:pPr>
+            <w:r>
+              <w:rPr>
+                <w:rFonts w:ascii="Arial" w:hAnsi="Arial" w:cs="Arial"/>
+              </w:rPr>
+              <w:t>Mar. 29, 18</w:t>
+            </w:r>
           </w:p>
         </w:tc>
         <w:tc>
@@ -907,6 +872,12 @@
                 <w:rFonts w:ascii="Arial" w:hAnsi="Arial" w:cs="Arial"/>
               </w:rPr>
             </w:pPr>
+            <w:r>
+              <w:rPr>
+                <w:rFonts w:ascii="Arial" w:hAnsi="Arial" w:cs="Arial"/>
+              </w:rPr>
+              <w:t>0.2</w:t>
+            </w:r>
           </w:p>
         </w:tc>
         <w:tc>
@@ -932,6 +903,12 @@
                 <w:rFonts w:ascii="Arial" w:hAnsi="Arial" w:cs="Arial"/>
               </w:rPr>
             </w:pPr>
+            <w:r>
+              <w:rPr>
+                <w:rFonts w:ascii="Arial" w:hAnsi="Arial" w:cs="Arial"/>
+              </w:rPr>
+              <w:t>L. Chen</w:t>
+            </w:r>
           </w:p>
         </w:tc>
         <w:tc>
@@ -957,18 +934,24 @@
                 <w:rFonts w:ascii="Arial" w:hAnsi="Arial" w:cs="Arial"/>
               </w:rPr>
             </w:pPr>
+            <w:r>
+              <w:rPr>
+                <w:rFonts w:ascii="Arial" w:hAnsi="Arial" w:cs="Arial"/>
+              </w:rPr>
+              <w:t xml:space="preserve">Minor </w:t>
+            </w:r>
+            <w:proofErr w:type="spellStart"/>
+            <w:r>
+              <w:rPr>
+                <w:rFonts w:ascii="Arial" w:hAnsi="Arial" w:cs="Arial"/>
+              </w:rPr>
+              <w:t>changes</w:t>
+            </w:r>
+            <w:proofErr w:type="spellEnd"/>
           </w:p>
         </w:tc>
       </w:tr>
       <w:tr>
-        <w:tblPrEx>
-          <w:tblCellMar>
-            <w:top w:w="0" w:type="dxa"/>
-            <w:left w:w="0" w:type="dxa"/>
-            <w:bottom w:w="0" w:type="dxa"/>
-            <w:right w:w="0" w:type="dxa"/>
-          </w:tblCellMar>
-        </w:tblPrEx>
         <w:trPr>
           <w:trHeight w:val="250"/>
         </w:trPr>
@@ -1074,14 +1057,6 @@
         </w:tc>
       </w:tr>
       <w:tr>
-        <w:tblPrEx>
-          <w:tblCellMar>
-            <w:top w:w="0" w:type="dxa"/>
-            <w:left w:w="0" w:type="dxa"/>
-            <w:bottom w:w="0" w:type="dxa"/>
-            <w:right w:w="0" w:type="dxa"/>
-          </w:tblCellMar>
-        </w:tblPrEx>
         <w:trPr>
           <w:trHeight w:val="250"/>
         </w:trPr>
@@ -1187,14 +1162,6 @@
         </w:tc>
       </w:tr>
       <w:tr>
-        <w:tblPrEx>
-          <w:tblCellMar>
-            <w:top w:w="0" w:type="dxa"/>
-            <w:left w:w="0" w:type="dxa"/>
-            <w:bottom w:w="0" w:type="dxa"/>
-            <w:right w:w="0" w:type="dxa"/>
-          </w:tblCellMar>
-        </w:tblPrEx>
         <w:trPr>
           <w:trHeight w:val="250"/>
         </w:trPr>
@@ -1358,18 +1325,7 @@
           <w:u w:color="B7B7B7"/>
           <w:lang w:val="en-US"/>
         </w:rPr>
-        <w:t>[Instructions: We have provided a table of contents. If you change the document structure, please update the table of contents accordingly. The table of contents should show each section of the document and page numbers or links. Most word processors can d</w:t>
-      </w:r>
-      <w:r>
-        <w:rPr>
-          <w:rFonts w:cs="Arial"/>
-          <w:b/>
-          <w:bCs/>
-          <w:color w:val="B7B7B7"/>
-          <w:u w:color="B7B7B7"/>
-          <w:lang w:val="en-US"/>
-        </w:rPr>
-        <w:t xml:space="preserve">o this for you. In </w:t>
+        <w:t xml:space="preserve">[Instructions: We have provided a table of contents. If you change the document structure, please update the table of contents accordingly. The table of contents should show each section of the document and page numbers or links. Most word processors can do this for you. In </w:t>
       </w:r>
       <w:hyperlink r:id="rId10" w:history="1">
         <w:r>
@@ -1487,15 +1443,7 @@
             <w:rFonts w:cs="Arial"/>
             <w:lang w:val="en-US"/>
           </w:rPr>
-          <w:t>Purpose of the</w:t>
-        </w:r>
-        <w:r>
-          <w:rPr>
-            <w:rStyle w:val="Hyperlink1"/>
-            <w:rFonts w:cs="Arial"/>
-            <w:lang w:val="en-US"/>
-          </w:rPr>
-          <w:t xml:space="preserve"> Functional Safety Concept</w:t>
+          <w:t>Purpose of the Functional Safety Concept</w:t>
         </w:r>
       </w:hyperlink>
     </w:p>
@@ -1732,21 +1680,7 @@
           <w:lang w:val="en-US"/>
         </w:rPr>
         <w:lastRenderedPageBreak/>
-        <w:t>P</w:t>
-      </w:r>
-      <w:r>
-        <w:rPr>
-          <w:rFonts w:eastAsia="Arial Unicode MS"/>
-          <w:lang w:val="en-US"/>
-        </w:rPr>
-        <w:t>urpose of the Functional Safety C</w:t>
-      </w:r>
-      <w:r>
-        <w:rPr>
-          <w:rFonts w:eastAsia="Arial Unicode MS"/>
-          <w:lang w:val="en-US"/>
-        </w:rPr>
-        <w:t>oncept</w:t>
+        <w:t>Purpose of the Functional Safety Concept</w:t>
       </w:r>
     </w:p>
     <w:p>
@@ -1800,50 +1734,106 @@
     </w:p>
     <w:p>
       <w:pPr>
-        <w:pStyle w:val="berschrift"/>
-        <w:rPr>
-          <w:lang w:val="en-US"/>
-        </w:rPr>
-      </w:pPr>
-      <w:bookmarkStart w:id="9" w:name="_cx6xm46zb1"/>
-      <w:bookmarkEnd w:id="9"/>
+        <w:pStyle w:val="Text"/>
+        <w:rPr>
+          <w:rStyle w:val="Ohne"/>
+          <w:rFonts w:cs="Arial"/>
+          <w:bCs/>
+          <w:color w:val="auto"/>
+          <w:u w:color="B7B7B7"/>
+          <w:lang w:val="en-US"/>
+        </w:rPr>
+      </w:pPr>
       <w:r>
         <w:rPr>
-          <w:rFonts w:eastAsia="Arial Unicode MS"/>
-          <w:lang w:val="en-US"/>
-        </w:rPr>
-        <w:t>I</w:t>
+          <w:rStyle w:val="Ohne"/>
+          <w:rFonts w:cs="Arial"/>
+          <w:bCs/>
+          <w:color w:val="auto"/>
+          <w:u w:color="B7B7B7"/>
+          <w:lang w:val="en-US"/>
+        </w:rPr>
+        <w:t xml:space="preserve">The purpose of the functional safety concept is to analyze the item </w:t>
       </w:r>
       <w:r>
         <w:rPr>
-          <w:rFonts w:eastAsia="Arial Unicode MS"/>
-          <w:lang w:val="en-US"/>
-        </w:rPr>
-        <w:t>nputs to the Functional Safety Concept</w:t>
+          <w:rStyle w:val="Ohne"/>
+          <w:rFonts w:cs="Arial"/>
+          <w:bCs/>
+          <w:color w:val="auto"/>
+          <w:u w:color="B7B7B7"/>
+          <w:lang w:val="en-US"/>
+        </w:rPr>
+        <w:t>to</w:t>
       </w:r>
-    </w:p>
-    <w:p>
-      <w:pPr>
-        <w:pStyle w:val="berschrift2"/>
-        <w:rPr>
-          <w:lang w:val="en-US"/>
-        </w:rPr>
-      </w:pPr>
-      <w:bookmarkStart w:id="10" w:name="_pi1c1upmo8jt1"/>
+      <w:r>
+        <w:rPr>
+          <w:rStyle w:val="Ohne"/>
+          <w:rFonts w:cs="Arial"/>
+          <w:bCs/>
+          <w:color w:val="auto"/>
+          <w:u w:color="B7B7B7"/>
+          <w:lang w:val="en-US"/>
+        </w:rPr>
+        <w:t xml:space="preserve"> </w:t>
+      </w:r>
+      <w:r>
+        <w:rPr>
+          <w:rStyle w:val="Ohne"/>
+          <w:rFonts w:cs="Arial"/>
+          <w:bCs/>
+          <w:color w:val="auto"/>
+          <w:u w:color="B7B7B7"/>
+          <w:lang w:val="en-US"/>
+        </w:rPr>
+        <w:t xml:space="preserve">identify functional safety requirements </w:t>
+      </w:r>
+      <w:r>
+        <w:rPr>
+          <w:rStyle w:val="Ohne"/>
+          <w:rFonts w:cs="Arial"/>
+          <w:bCs/>
+          <w:color w:val="auto"/>
+          <w:u w:color="B7B7B7"/>
+          <w:lang w:val="en-US"/>
+        </w:rPr>
+        <w:t xml:space="preserve">and allocate them to systems in the item. </w:t>
+      </w:r>
+      <w:bookmarkStart w:id="9" w:name="_GoBack"/>
+      <w:bookmarkEnd w:id="9"/>
+    </w:p>
+    <w:p>
+      <w:pPr>
+        <w:pStyle w:val="berschrift"/>
+        <w:rPr>
+          <w:lang w:val="en-US"/>
+        </w:rPr>
+      </w:pPr>
+      <w:bookmarkStart w:id="10" w:name="_cx6xm46zb1"/>
       <w:bookmarkEnd w:id="10"/>
       <w:r>
         <w:rPr>
           <w:rFonts w:eastAsia="Arial Unicode MS"/>
           <w:lang w:val="en-US"/>
         </w:rPr>
-        <w:t>S</w:t>
+        <w:t>Inputs to the Functional Safety Concept</w:t>
       </w:r>
+    </w:p>
+    <w:p>
+      <w:pPr>
+        <w:pStyle w:val="berschrift2"/>
+        <w:rPr>
+          <w:lang w:val="en-US"/>
+        </w:rPr>
+      </w:pPr>
+      <w:bookmarkStart w:id="11" w:name="_pi1c1upmo8jt1"/>
+      <w:bookmarkEnd w:id="11"/>
       <w:r>
         <w:rPr>
           <w:rFonts w:eastAsia="Arial Unicode MS"/>
           <w:lang w:val="en-US"/>
         </w:rPr>
-        <w:t>afety goals from the Hazard Analysis and Risk Assessment</w:t>
+        <w:t>Safety goals from the Hazard Analysis and Risk Assessment</w:t>
       </w:r>
     </w:p>
     <w:p>
@@ -1956,19 +1946,7 @@
           <w:u w:color="B7B7B7"/>
           <w:lang w:val="en-US"/>
         </w:rPr>
-        <w:t>Provide the lane departure warning and lane kee</w:t>
-      </w:r>
-      <w:r>
-        <w:rPr>
-          <w:rStyle w:val="Ohne"/>
-          <w:rFonts w:cs="Arial"/>
-          <w:b/>
-          <w:bCs/>
-          <w:color w:val="B7B7B7"/>
-          <w:u w:color="B7B7B7"/>
-          <w:lang w:val="en-US"/>
-        </w:rPr>
-        <w:t xml:space="preserve">ping assistance safety goals as discussed in the lessons and derived in the hazard analysis and risk assessment. </w:t>
+        <w:t xml:space="preserve">Provide the lane departure warning and lane keeping assistance safety goals as discussed in the lessons and derived in the hazard analysis and risk assessment. </w:t>
       </w:r>
     </w:p>
     <w:p>
@@ -2084,12 +2062,6 @@
         </w:tblBorders>
         <w:shd w:val="clear" w:color="auto" w:fill="CED7E7"/>
         <w:tblLayout w:type="fixed"/>
-        <w:tblCellMar>
-          <w:top w:w="0" w:type="dxa"/>
-          <w:left w:w="0" w:type="dxa"/>
-          <w:bottom w:w="0" w:type="dxa"/>
-          <w:right w:w="0" w:type="dxa"/>
-        </w:tblCellMar>
         <w:tblLook w:val="04A0" w:firstRow="1" w:lastRow="0" w:firstColumn="1" w:lastColumn="0" w:noHBand="0" w:noVBand="1"/>
       </w:tblPr>
       <w:tblGrid>
@@ -2097,14 +2069,6 @@
         <w:gridCol w:w="7305"/>
       </w:tblGrid>
       <w:tr>
-        <w:tblPrEx>
-          <w:tblCellMar>
-            <w:top w:w="0" w:type="dxa"/>
-            <w:left w:w="0" w:type="dxa"/>
-            <w:bottom w:w="0" w:type="dxa"/>
-            <w:right w:w="0" w:type="dxa"/>
-          </w:tblCellMar>
-        </w:tblPrEx>
         <w:trPr>
           <w:trHeight w:val="253"/>
         </w:trPr>
@@ -2186,14 +2150,6 @@
         </w:tc>
       </w:tr>
       <w:tr>
-        <w:tblPrEx>
-          <w:tblCellMar>
-            <w:top w:w="0" w:type="dxa"/>
-            <w:left w:w="0" w:type="dxa"/>
-            <w:bottom w:w="0" w:type="dxa"/>
-            <w:right w:w="0" w:type="dxa"/>
-          </w:tblCellMar>
-        </w:tblPrEx>
         <w:trPr>
           <w:trHeight w:val="253"/>
         </w:trPr>
@@ -2270,14 +2226,6 @@
         </w:tc>
       </w:tr>
       <w:tr>
-        <w:tblPrEx>
-          <w:tblCellMar>
-            <w:top w:w="0" w:type="dxa"/>
-            <w:left w:w="0" w:type="dxa"/>
-            <w:bottom w:w="0" w:type="dxa"/>
-            <w:right w:w="0" w:type="dxa"/>
-          </w:tblCellMar>
-        </w:tblPrEx>
         <w:trPr>
           <w:trHeight w:val="493"/>
         </w:trPr>
@@ -2379,22 +2327,15 @@
           <w:lang w:val="en-US"/>
         </w:rPr>
       </w:pPr>
-      <w:bookmarkStart w:id="11" w:name="_s0p6ihti6jgk1"/>
-      <w:bookmarkEnd w:id="11"/>
+      <w:bookmarkStart w:id="12" w:name="_s0p6ihti6jgk1"/>
+      <w:bookmarkEnd w:id="12"/>
       <w:r>
         <w:rPr>
           <w:rFonts w:eastAsia="Arial Unicode MS"/>
           <w:lang w:val="en-US"/>
         </w:rPr>
         <w:lastRenderedPageBreak/>
-        <w:t>P</w:t>
-      </w:r>
-      <w:r>
-        <w:rPr>
-          <w:rFonts w:eastAsia="Arial Unicode MS"/>
-          <w:lang w:val="en-US"/>
-        </w:rPr>
-        <w:t>reliminary Architecture</w:t>
+        <w:t>Preliminary Architecture</w:t>
       </w:r>
     </w:p>
     <w:p>
@@ -2540,21 +2481,14 @@
           <w:lang w:val="en-US"/>
         </w:rPr>
       </w:pPr>
-      <w:bookmarkStart w:id="12" w:name="_cqb49updinx41"/>
-      <w:bookmarkEnd w:id="12"/>
+      <w:bookmarkStart w:id="13" w:name="_cqb49updinx41"/>
+      <w:bookmarkEnd w:id="13"/>
       <w:r>
         <w:rPr>
           <w:rFonts w:eastAsia="Arial Unicode MS"/>
           <w:lang w:val="en-US"/>
         </w:rPr>
-        <w:t>D</w:t>
-      </w:r>
-      <w:r>
-        <w:rPr>
-          <w:rFonts w:eastAsia="Arial Unicode MS"/>
-          <w:lang w:val="en-US"/>
-        </w:rPr>
-        <w:t>escription of architecture elements</w:t>
+        <w:t>Description of architecture elements</w:t>
       </w:r>
     </w:p>
     <w:p>
@@ -2575,19 +2509,7 @@
           <w:u w:color="B7B7B7"/>
           <w:lang w:val="en-US"/>
         </w:rPr>
-        <w:t>[Instructions: Provi</w:t>
-      </w:r>
-      <w:r>
-        <w:rPr>
-          <w:rStyle w:val="Ohne"/>
-          <w:rFonts w:cs="Arial"/>
-          <w:b/>
-          <w:bCs/>
-          <w:color w:val="B7B7B7"/>
-          <w:u w:color="B7B7B7"/>
-          <w:lang w:val="en-US"/>
-        </w:rPr>
-        <w:t>de a description for each of the item elements; what is each element's purpose in the lane assistance item</w:t>
+        <w:t>[Instructions: Provide a description for each of the item elements; what is each element's purpose in the lane assistance item</w:t>
       </w:r>
       <w:proofErr w:type="gramStart"/>
       <w:r>
@@ -2628,12 +2550,6 @@
         </w:tblBorders>
         <w:shd w:val="clear" w:color="auto" w:fill="CED7E7"/>
         <w:tblLayout w:type="fixed"/>
-        <w:tblCellMar>
-          <w:top w:w="0" w:type="dxa"/>
-          <w:left w:w="0" w:type="dxa"/>
-          <w:bottom w:w="0" w:type="dxa"/>
-          <w:right w:w="0" w:type="dxa"/>
-        </w:tblCellMar>
         <w:tblLook w:val="04A0" w:firstRow="1" w:lastRow="0" w:firstColumn="1" w:lastColumn="0" w:noHBand="0" w:noVBand="1"/>
       </w:tblPr>
       <w:tblGrid>
@@ -2641,14 +2557,6 @@
         <w:gridCol w:w="5565"/>
       </w:tblGrid>
       <w:tr>
-        <w:tblPrEx>
-          <w:tblCellMar>
-            <w:top w:w="0" w:type="dxa"/>
-            <w:left w:w="0" w:type="dxa"/>
-            <w:bottom w:w="0" w:type="dxa"/>
-            <w:right w:w="0" w:type="dxa"/>
-          </w:tblCellMar>
-        </w:tblPrEx>
         <w:trPr>
           <w:trHeight w:val="253"/>
         </w:trPr>
@@ -2730,14 +2638,6 @@
         </w:tc>
       </w:tr>
       <w:tr>
-        <w:tblPrEx>
-          <w:tblCellMar>
-            <w:top w:w="0" w:type="dxa"/>
-            <w:left w:w="0" w:type="dxa"/>
-            <w:bottom w:w="0" w:type="dxa"/>
-            <w:right w:w="0" w:type="dxa"/>
-          </w:tblCellMar>
-        </w:tblPrEx>
         <w:trPr>
           <w:trHeight w:val="253"/>
         </w:trPr>
@@ -2814,14 +2714,6 @@
         </w:tc>
       </w:tr>
       <w:tr>
-        <w:tblPrEx>
-          <w:tblCellMar>
-            <w:top w:w="0" w:type="dxa"/>
-            <w:left w:w="0" w:type="dxa"/>
-            <w:bottom w:w="0" w:type="dxa"/>
-            <w:right w:w="0" w:type="dxa"/>
-          </w:tblCellMar>
-        </w:tblPrEx>
         <w:trPr>
           <w:trHeight w:val="493"/>
         </w:trPr>
@@ -2892,28 +2784,12 @@
                 <w:u w:color="000000"/>
                 <w:lang w:val="en-US"/>
               </w:rPr>
-              <w:t xml:space="preserve">extract lanes from camera images and estimate </w:t>
-            </w:r>
-            <w:r>
-              <w:rPr>
-                <w:rFonts w:ascii="Arial" w:eastAsia="Cambria" w:hAnsi="Arial" w:cs="Arial"/>
-                <w:u w:color="000000"/>
-                <w:lang w:val="en-US"/>
-              </w:rPr>
-              <w:t>current vehicle position in lane</w:t>
+              <w:t>extract lanes from camera images and estimate current vehicle position in lane</w:t>
             </w:r>
           </w:p>
         </w:tc>
       </w:tr>
       <w:tr>
-        <w:tblPrEx>
-          <w:tblCellMar>
-            <w:top w:w="0" w:type="dxa"/>
-            <w:left w:w="0" w:type="dxa"/>
-            <w:bottom w:w="0" w:type="dxa"/>
-            <w:right w:w="0" w:type="dxa"/>
-          </w:tblCellMar>
-        </w:tblPrEx>
         <w:trPr>
           <w:trHeight w:val="253"/>
         </w:trPr>
@@ -3006,14 +2882,6 @@
         </w:tc>
       </w:tr>
       <w:tr>
-        <w:tblPrEx>
-          <w:tblCellMar>
-            <w:top w:w="0" w:type="dxa"/>
-            <w:left w:w="0" w:type="dxa"/>
-            <w:bottom w:w="0" w:type="dxa"/>
-            <w:right w:w="0" w:type="dxa"/>
-          </w:tblCellMar>
-        </w:tblPrEx>
         <w:trPr>
           <w:trHeight w:val="253"/>
         </w:trPr>
@@ -3122,14 +2990,6 @@
         </w:tc>
       </w:tr>
       <w:tr>
-        <w:tblPrEx>
-          <w:tblCellMar>
-            <w:top w:w="0" w:type="dxa"/>
-            <w:left w:w="0" w:type="dxa"/>
-            <w:bottom w:w="0" w:type="dxa"/>
-            <w:right w:w="0" w:type="dxa"/>
-          </w:tblCellMar>
-        </w:tblPrEx>
         <w:trPr>
           <w:trHeight w:val="253"/>
         </w:trPr>
@@ -3206,14 +3066,6 @@
         </w:tc>
       </w:tr>
       <w:tr>
-        <w:tblPrEx>
-          <w:tblCellMar>
-            <w:top w:w="0" w:type="dxa"/>
-            <w:left w:w="0" w:type="dxa"/>
-            <w:bottom w:w="0" w:type="dxa"/>
-            <w:right w:w="0" w:type="dxa"/>
-          </w:tblCellMar>
-        </w:tblPrEx>
         <w:trPr>
           <w:trHeight w:val="253"/>
         </w:trPr>
@@ -3284,7 +3136,7 @@
                 <w:u w:color="000000"/>
                 <w:lang w:val="en-US"/>
               </w:rPr>
-              <w:t xml:space="preserve">calculate correct </w:t>
+              <w:t>calculate correct steering torque</w:t>
             </w:r>
             <w:r>
               <w:rPr>
@@ -3292,28 +3144,12 @@
                 <w:u w:color="000000"/>
                 <w:lang w:val="en-US"/>
               </w:rPr>
-              <w:t>steering torque</w:t>
-            </w:r>
-            <w:r>
-              <w:rPr>
-                <w:rFonts w:ascii="Arial" w:eastAsia="Cambria" w:hAnsi="Arial" w:cs="Arial"/>
-                <w:u w:color="000000"/>
-                <w:lang w:val="en-US"/>
-              </w:rPr>
               <w:t xml:space="preserve"> and update Motor</w:t>
             </w:r>
           </w:p>
         </w:tc>
       </w:tr>
       <w:tr>
-        <w:tblPrEx>
-          <w:tblCellMar>
-            <w:top w:w="0" w:type="dxa"/>
-            <w:left w:w="0" w:type="dxa"/>
-            <w:bottom w:w="0" w:type="dxa"/>
-            <w:right w:w="0" w:type="dxa"/>
-          </w:tblCellMar>
-        </w:tblPrEx>
         <w:trPr>
           <w:trHeight w:val="253"/>
         </w:trPr>
@@ -3417,21 +3253,14 @@
           <w:lang w:val="en-US"/>
         </w:rPr>
       </w:pPr>
-      <w:bookmarkStart w:id="13" w:name="_v8l7qfui8b16"/>
-      <w:bookmarkEnd w:id="13"/>
+      <w:bookmarkStart w:id="14" w:name="_v8l7qfui8b16"/>
+      <w:bookmarkEnd w:id="14"/>
       <w:r>
         <w:rPr>
           <w:rFonts w:eastAsia="Arial Unicode MS"/>
           <w:lang w:val="en-US"/>
         </w:rPr>
-        <w:t>F</w:t>
-      </w:r>
-      <w:r>
-        <w:rPr>
-          <w:rFonts w:eastAsia="Arial Unicode MS"/>
-          <w:lang w:val="en-US"/>
-        </w:rPr>
-        <w:t>unctional Safety Concept</w:t>
+        <w:t>Functional Safety Concept</w:t>
       </w:r>
     </w:p>
     <w:p>
@@ -3527,22 +3356,15 @@
           <w:rFonts w:cs="Arial"/>
           <w:lang w:val="en-US"/>
         </w:rPr>
-        <w:t xml:space="preserve">Warning and degradation </w:t>
+        <w:t>Warning and degradation concept</w:t>
       </w:r>
-      <w:r>
-        <w:rPr>
-          <w:rFonts w:cs="Arial"/>
-          <w:lang w:val="en-US"/>
-        </w:rPr>
-        <w:t>concept</w:t>
-      </w:r>
     </w:p>
     <w:p>
       <w:pPr>
         <w:pStyle w:val="berschrift2"/>
       </w:pPr>
-      <w:bookmarkStart w:id="14" w:name="_mtn6qbhgsr361"/>
-      <w:bookmarkEnd w:id="14"/>
+      <w:bookmarkStart w:id="15" w:name="_mtn6qbhgsr361"/>
+      <w:bookmarkEnd w:id="15"/>
       <w:r>
         <w:rPr>
           <w:rFonts w:eastAsia="Arial Unicode MS"/>
@@ -3619,12 +3441,6 @@
         </w:tblBorders>
         <w:shd w:val="clear" w:color="auto" w:fill="CED7E7"/>
         <w:tblLayout w:type="fixed"/>
-        <w:tblCellMar>
-          <w:top w:w="0" w:type="dxa"/>
-          <w:left w:w="0" w:type="dxa"/>
-          <w:bottom w:w="0" w:type="dxa"/>
-          <w:right w:w="0" w:type="dxa"/>
-        </w:tblCellMar>
         <w:tblLook w:val="04A0" w:firstRow="1" w:lastRow="0" w:firstColumn="1" w:lastColumn="0" w:noHBand="0" w:noVBand="1"/>
       </w:tblPr>
       <w:tblGrid>
@@ -3634,14 +3450,6 @@
         <w:gridCol w:w="2340"/>
       </w:tblGrid>
       <w:tr>
-        <w:tblPrEx>
-          <w:tblCellMar>
-            <w:top w:w="0" w:type="dxa"/>
-            <w:left w:w="0" w:type="dxa"/>
-            <w:bottom w:w="0" w:type="dxa"/>
-            <w:right w:w="0" w:type="dxa"/>
-          </w:tblCellMar>
-        </w:tblPrEx>
         <w:trPr>
           <w:trHeight w:val="973"/>
         </w:trPr>
@@ -3801,14 +3609,6 @@
         </w:tc>
       </w:tr>
       <w:tr>
-        <w:tblPrEx>
-          <w:tblCellMar>
-            <w:top w:w="0" w:type="dxa"/>
-            <w:left w:w="0" w:type="dxa"/>
-            <w:bottom w:w="0" w:type="dxa"/>
-            <w:right w:w="0" w:type="dxa"/>
-          </w:tblCellMar>
-        </w:tblPrEx>
         <w:trPr>
           <w:trHeight w:val="1693"/>
         </w:trPr>
@@ -3954,14 +3754,6 @@
         </w:tc>
       </w:tr>
       <w:tr>
-        <w:tblPrEx>
-          <w:tblCellMar>
-            <w:top w:w="0" w:type="dxa"/>
-            <w:left w:w="0" w:type="dxa"/>
-            <w:bottom w:w="0" w:type="dxa"/>
-            <w:right w:w="0" w:type="dxa"/>
-          </w:tblCellMar>
-        </w:tblPrEx>
         <w:trPr>
           <w:trHeight w:val="1693"/>
         </w:trPr>
@@ -4108,14 +3900,6 @@
         </w:tc>
       </w:tr>
       <w:tr>
-        <w:tblPrEx>
-          <w:tblCellMar>
-            <w:top w:w="0" w:type="dxa"/>
-            <w:left w:w="0" w:type="dxa"/>
-            <w:bottom w:w="0" w:type="dxa"/>
-            <w:right w:w="0" w:type="dxa"/>
-          </w:tblCellMar>
-        </w:tblPrEx>
         <w:trPr>
           <w:trHeight w:val="1693"/>
         </w:trPr>
@@ -4151,15 +3935,7 @@
                 <w:rFonts w:cs="Arial"/>
                 <w:lang w:val="en-US"/>
               </w:rPr>
-              <w:t>Ma</w:t>
-            </w:r>
-            <w:r>
-              <w:rPr>
-                <w:rStyle w:val="Ohne"/>
-                <w:rFonts w:cs="Arial"/>
-                <w:lang w:val="en-US"/>
-              </w:rPr>
-              <w:t>lfunction_03</w:t>
+              <w:t>Malfunction_03</w:t>
             </w:r>
           </w:p>
         </w:tc>
@@ -4314,22 +4090,15 @@
           <w:lang w:val="en-US"/>
         </w:rPr>
       </w:pPr>
-      <w:bookmarkStart w:id="15" w:name="_frlc9y84ede81"/>
-      <w:bookmarkEnd w:id="15"/>
+      <w:bookmarkStart w:id="16" w:name="_frlc9y84ede81"/>
+      <w:bookmarkEnd w:id="16"/>
       <w:r>
         <w:rPr>
           <w:rFonts w:eastAsia="Arial Unicode MS"/>
           <w:lang w:val="en-US"/>
         </w:rPr>
         <w:lastRenderedPageBreak/>
-        <w:t>F</w:t>
-      </w:r>
-      <w:r>
-        <w:rPr>
-          <w:rFonts w:eastAsia="Arial Unicode MS"/>
-          <w:lang w:val="en-US"/>
-        </w:rPr>
-        <w:t>unctional Safety Requirements</w:t>
+        <w:t>Functional Safety Requirements</w:t>
       </w:r>
     </w:p>
     <w:p>
@@ -4416,12 +4185,6 @@
         </w:tblBorders>
         <w:shd w:val="clear" w:color="auto" w:fill="CED7E7"/>
         <w:tblLayout w:type="fixed"/>
-        <w:tblCellMar>
-          <w:top w:w="0" w:type="dxa"/>
-          <w:left w:w="0" w:type="dxa"/>
-          <w:bottom w:w="0" w:type="dxa"/>
-          <w:right w:w="0" w:type="dxa"/>
-        </w:tblCellMar>
         <w:tblLook w:val="04A0" w:firstRow="1" w:lastRow="0" w:firstColumn="1" w:lastColumn="0" w:noHBand="0" w:noVBand="1"/>
       </w:tblPr>
       <w:tblGrid>
@@ -4432,14 +4195,6 @@
         <w:gridCol w:w="1920"/>
       </w:tblGrid>
       <w:tr>
-        <w:tblPrEx>
-          <w:tblCellMar>
-            <w:top w:w="0" w:type="dxa"/>
-            <w:left w:w="0" w:type="dxa"/>
-            <w:bottom w:w="0" w:type="dxa"/>
-            <w:right w:w="0" w:type="dxa"/>
-          </w:tblCellMar>
-        </w:tblPrEx>
         <w:trPr>
           <w:trHeight w:val="973"/>
         </w:trPr>
@@ -4635,14 +4390,6 @@
         </w:tc>
       </w:tr>
       <w:tr>
-        <w:tblPrEx>
-          <w:tblCellMar>
-            <w:top w:w="0" w:type="dxa"/>
-            <w:left w:w="0" w:type="dxa"/>
-            <w:bottom w:w="0" w:type="dxa"/>
-            <w:right w:w="0" w:type="dxa"/>
-          </w:tblCellMar>
-        </w:tblPrEx>
         <w:trPr>
           <w:trHeight w:val="973"/>
         </w:trPr>
@@ -4758,19 +4505,29 @@
           </w:tcPr>
           <w:p>
             <w:pPr>
-              <w:rPr>
-                <w:rFonts w:ascii="Arial" w:hAnsi="Arial" w:cs="Arial"/>
-                <w:lang w:val="en-US"/>
-              </w:rPr>
-            </w:pPr>
-            <w:r>
-              <w:rPr>
-                <w:rFonts w:ascii="Arial" w:hAnsi="Arial" w:cs="Arial"/>
-                <w:shd w:val="clear" w:color="auto" w:fill="FFFFFF"/>
-                <w:lang w:val="en-US"/>
-              </w:rPr>
-              <w:t>The lane departure warning function applies an oscillating torque with very high torque amplitude (above limit)</w:t>
-            </w:r>
+              <w:pStyle w:val="Default"/>
+              <w:rPr>
+                <w:lang w:val="en-US"/>
+              </w:rPr>
+            </w:pPr>
+            <w:r>
+              <w:rPr>
+                <w:sz w:val="22"/>
+                <w:szCs w:val="22"/>
+                <w:lang w:val="en-US"/>
+              </w:rPr>
+              <w:t xml:space="preserve">Electric Power Steering ECU shall ensure that the torque amplitude provided by LDW shall not exceed </w:t>
+            </w:r>
+            <w:proofErr w:type="spellStart"/>
+            <w:r>
+              <w:rPr>
+                <w:sz w:val="22"/>
+                <w:szCs w:val="22"/>
+                <w:lang w:val="en-US"/>
+              </w:rPr>
+              <w:t>max_torque_amplitude</w:t>
+            </w:r>
+            <w:proofErr w:type="spellEnd"/>
           </w:p>
         </w:tc>
         <w:tc>
@@ -4870,101 +4627,46 @@
               <w:widowControl w:val="0"/>
               <w:rPr>
                 <w:rFonts w:ascii="Arial" w:hAnsi="Arial" w:cs="Arial"/>
-              </w:rPr>
-            </w:pPr>
-            <w:proofErr w:type="spellStart"/>
+                <w:lang w:val="en-US"/>
+              </w:rPr>
+            </w:pPr>
             <w:r>
               <w:rPr>
                 <w:rFonts w:ascii="Arial" w:eastAsia="Cambria" w:hAnsi="Arial" w:cs="Arial"/>
                 <w:u w:color="000000"/>
-              </w:rPr>
-              <w:t>set</w:t>
-            </w:r>
-            <w:proofErr w:type="spellEnd"/>
+                <w:lang w:val="en-US"/>
+              </w:rPr>
+              <w:t>Off (</w:t>
+            </w:r>
             <w:r>
               <w:rPr>
                 <w:rFonts w:ascii="Arial" w:eastAsia="Cambria" w:hAnsi="Arial" w:cs="Arial"/>
                 <w:u w:color="000000"/>
-              </w:rPr>
-              <w:t xml:space="preserve"> </w:t>
-            </w:r>
-            <w:proofErr w:type="spellStart"/>
+                <w:lang w:val="en-US"/>
+              </w:rPr>
+              <w:t>set vibration torque to zero</w:t>
+            </w:r>
             <w:r>
               <w:rPr>
                 <w:rFonts w:ascii="Arial" w:eastAsia="Cambria" w:hAnsi="Arial" w:cs="Arial"/>
                 <w:u w:color="000000"/>
-              </w:rPr>
-              <w:t>vibration</w:t>
-            </w:r>
-            <w:proofErr w:type="spellEnd"/>
-            <w:r>
-              <w:rPr>
-                <w:rFonts w:ascii="Arial" w:eastAsia="Cambria" w:hAnsi="Arial" w:cs="Arial"/>
-                <w:u w:color="000000"/>
-              </w:rPr>
-              <w:t xml:space="preserve"> </w:t>
-            </w:r>
-            <w:proofErr w:type="spellStart"/>
-            <w:r>
-              <w:rPr>
-                <w:rFonts w:ascii="Arial" w:eastAsia="Cambria" w:hAnsi="Arial" w:cs="Arial"/>
-                <w:u w:color="000000"/>
-              </w:rPr>
-              <w:t>torque</w:t>
-            </w:r>
-            <w:proofErr w:type="spellEnd"/>
-            <w:r>
-              <w:rPr>
-                <w:rFonts w:ascii="Arial" w:eastAsia="Cambria" w:hAnsi="Arial" w:cs="Arial"/>
-                <w:u w:color="000000"/>
-              </w:rPr>
-              <w:t xml:space="preserve"> </w:t>
-            </w:r>
-            <w:proofErr w:type="spellStart"/>
-            <w:r>
-              <w:rPr>
-                <w:rFonts w:ascii="Arial" w:eastAsia="Cambria" w:hAnsi="Arial" w:cs="Arial"/>
-                <w:u w:color="000000"/>
-              </w:rPr>
-              <w:t>to</w:t>
-            </w:r>
-            <w:proofErr w:type="spellEnd"/>
-            <w:r>
-              <w:rPr>
-                <w:rFonts w:ascii="Arial" w:eastAsia="Cambria" w:hAnsi="Arial" w:cs="Arial"/>
-                <w:u w:color="000000"/>
-              </w:rPr>
-              <w:t xml:space="preserve"> </w:t>
-            </w:r>
-            <w:proofErr w:type="spellStart"/>
-            <w:r>
-              <w:rPr>
-                <w:rFonts w:ascii="Arial" w:eastAsia="Cambria" w:hAnsi="Arial" w:cs="Arial"/>
-                <w:u w:color="000000"/>
-              </w:rPr>
-              <w:t>zero</w:t>
-            </w:r>
-            <w:proofErr w:type="spellEnd"/>
-          </w:p>
-          <w:p>
-            <w:pPr>
-              <w:widowControl w:val="0"/>
-              <w:rPr>
-                <w:rFonts w:ascii="Arial" w:hAnsi="Arial" w:cs="Arial"/>
+                <w:lang w:val="en-US"/>
+              </w:rPr>
+              <w:t>)</w:t>
+            </w:r>
+          </w:p>
+          <w:p>
+            <w:pPr>
+              <w:widowControl w:val="0"/>
+              <w:rPr>
+                <w:rFonts w:ascii="Arial" w:hAnsi="Arial" w:cs="Arial"/>
+                <w:lang w:val="en-US"/>
               </w:rPr>
             </w:pPr>
           </w:p>
         </w:tc>
       </w:tr>
       <w:tr>
-        <w:tblPrEx>
-          <w:tblCellMar>
-            <w:top w:w="0" w:type="dxa"/>
-            <w:left w:w="0" w:type="dxa"/>
-            <w:bottom w:w="0" w:type="dxa"/>
-            <w:right w:w="0" w:type="dxa"/>
-          </w:tblCellMar>
-        </w:tblPrEx>
         <w:trPr>
           <w:trHeight w:val="973"/>
         </w:trPr>
@@ -5080,29 +4782,53 @@
           </w:tcPr>
           <w:p>
             <w:pPr>
-              <w:rPr>
-                <w:rFonts w:ascii="Arial" w:hAnsi="Arial" w:cs="Arial"/>
-                <w:lang w:val="en-US"/>
-              </w:rPr>
-            </w:pPr>
-            <w:r>
-              <w:rPr>
-                <w:rStyle w:val="Ohne"/>
-                <w:rFonts w:ascii="Arial" w:hAnsi="Arial" w:cs="Arial"/>
-                <w:shd w:val="clear" w:color="auto" w:fill="FFFFFF"/>
-                <w:lang w:val="en-US"/>
-              </w:rPr>
-              <w:t>The lane departure warning function applies</w:t>
-            </w:r>
-            <w:r>
-              <w:rPr>
-                <w:rStyle w:val="Ohne"/>
-                <w:rFonts w:ascii="Arial" w:hAnsi="Arial" w:cs="Arial"/>
-                <w:shd w:val="clear" w:color="auto" w:fill="FFFFFF"/>
-                <w:lang w:val="en-US"/>
-              </w:rPr>
-              <w:t xml:space="preserve"> an oscillating torque with very high torque frequency (above limit)</w:t>
-            </w:r>
+              <w:pStyle w:val="Default"/>
+              <w:rPr>
+                <w:lang w:val="en-US"/>
+              </w:rPr>
+            </w:pPr>
+            <w:r>
+              <w:rPr>
+                <w:sz w:val="22"/>
+                <w:szCs w:val="22"/>
+                <w:lang w:val="en-US"/>
+              </w:rPr>
+              <w:t xml:space="preserve">Electric Power Steering ECU shall ensure that the torque </w:t>
+            </w:r>
+            <w:r>
+              <w:rPr>
+                <w:sz w:val="22"/>
+                <w:szCs w:val="22"/>
+                <w:lang w:val="en-US"/>
+              </w:rPr>
+              <w:t>frequency</w:t>
+            </w:r>
+            <w:r>
+              <w:rPr>
+                <w:sz w:val="22"/>
+                <w:szCs w:val="22"/>
+                <w:lang w:val="en-US"/>
+              </w:rPr>
+              <w:t xml:space="preserve"> provided by LDW shall not exceed </w:t>
+            </w:r>
+            <w:proofErr w:type="spellStart"/>
+            <w:r>
+              <w:rPr>
+                <w:sz w:val="22"/>
+                <w:szCs w:val="22"/>
+                <w:lang w:val="en-US"/>
+              </w:rPr>
+              <w:t>max_torque_</w:t>
+            </w:r>
+            <w:r>
+              <w:rPr>
+                <w:sz w:val="22"/>
+                <w:szCs w:val="22"/>
+                <w:lang w:val="en-US"/>
+              </w:rPr>
+              <w:t>frequency</w:t>
+            </w:r>
+            <w:proofErr w:type="spellEnd"/>
           </w:p>
         </w:tc>
         <w:tc>
@@ -5202,87 +4928,40 @@
               <w:widowControl w:val="0"/>
               <w:rPr>
                 <w:rFonts w:ascii="Arial" w:hAnsi="Arial" w:cs="Arial"/>
-              </w:rPr>
-            </w:pPr>
-            <w:proofErr w:type="spellStart"/>
+                <w:lang w:val="en-US"/>
+              </w:rPr>
+            </w:pPr>
             <w:r>
               <w:rPr>
                 <w:rFonts w:ascii="Arial" w:eastAsia="Cambria" w:hAnsi="Arial" w:cs="Arial"/>
                 <w:u w:color="000000"/>
-              </w:rPr>
-              <w:t>set</w:t>
-            </w:r>
-            <w:proofErr w:type="spellEnd"/>
+                <w:lang w:val="en-US"/>
+              </w:rPr>
+              <w:t>Off (</w:t>
+            </w:r>
             <w:r>
               <w:rPr>
                 <w:rFonts w:ascii="Arial" w:eastAsia="Cambria" w:hAnsi="Arial" w:cs="Arial"/>
                 <w:u w:color="000000"/>
-              </w:rPr>
-              <w:t xml:space="preserve"> </w:t>
-            </w:r>
-            <w:proofErr w:type="spellStart"/>
+                <w:lang w:val="en-US"/>
+              </w:rPr>
+              <w:t>set vibration torque to zero</w:t>
+            </w:r>
             <w:r>
               <w:rPr>
                 <w:rFonts w:ascii="Arial" w:eastAsia="Cambria" w:hAnsi="Arial" w:cs="Arial"/>
                 <w:u w:color="000000"/>
-              </w:rPr>
-              <w:t>vibration</w:t>
-            </w:r>
-            <w:proofErr w:type="spellEnd"/>
-            <w:r>
-              <w:rPr>
-                <w:rFonts w:ascii="Arial" w:eastAsia="Cambria" w:hAnsi="Arial" w:cs="Arial"/>
-                <w:u w:color="000000"/>
-              </w:rPr>
-              <w:t xml:space="preserve"> </w:t>
-            </w:r>
-            <w:proofErr w:type="spellStart"/>
-            <w:r>
-              <w:rPr>
-                <w:rFonts w:ascii="Arial" w:eastAsia="Cambria" w:hAnsi="Arial" w:cs="Arial"/>
-                <w:u w:color="000000"/>
-              </w:rPr>
-              <w:t>torque</w:t>
-            </w:r>
-            <w:proofErr w:type="spellEnd"/>
-            <w:r>
-              <w:rPr>
-                <w:rFonts w:ascii="Arial" w:eastAsia="Cambria" w:hAnsi="Arial" w:cs="Arial"/>
-                <w:u w:color="000000"/>
-              </w:rPr>
-              <w:t xml:space="preserve"> </w:t>
-            </w:r>
-            <w:proofErr w:type="spellStart"/>
-            <w:r>
-              <w:rPr>
-                <w:rFonts w:ascii="Arial" w:eastAsia="Cambria" w:hAnsi="Arial" w:cs="Arial"/>
-                <w:u w:color="000000"/>
-              </w:rPr>
-              <w:t>to</w:t>
-            </w:r>
-            <w:proofErr w:type="spellEnd"/>
-            <w:r>
-              <w:rPr>
-                <w:rFonts w:ascii="Arial" w:eastAsia="Cambria" w:hAnsi="Arial" w:cs="Arial"/>
-                <w:u w:color="000000"/>
-              </w:rPr>
-              <w:t xml:space="preserve"> </w:t>
-            </w:r>
-            <w:proofErr w:type="spellStart"/>
-            <w:r>
-              <w:rPr>
-                <w:rFonts w:ascii="Arial" w:eastAsia="Cambria" w:hAnsi="Arial" w:cs="Arial"/>
-                <w:u w:color="000000"/>
-              </w:rPr>
-              <w:t>zero</w:t>
-            </w:r>
-            <w:proofErr w:type="spellEnd"/>
-          </w:p>
-          <w:p>
-            <w:pPr>
-              <w:widowControl w:val="0"/>
-              <w:rPr>
-                <w:rFonts w:ascii="Arial" w:hAnsi="Arial" w:cs="Arial"/>
+                <w:lang w:val="en-US"/>
+              </w:rPr>
+              <w:t>)</w:t>
+            </w:r>
+          </w:p>
+          <w:p>
+            <w:pPr>
+              <w:widowControl w:val="0"/>
+              <w:rPr>
+                <w:rFonts w:ascii="Arial" w:hAnsi="Arial" w:cs="Arial"/>
+                <w:lang w:val="en-US"/>
               </w:rPr>
             </w:pPr>
           </w:p>
@@ -5296,6 +4975,7 @@
         <w:spacing w:line="240" w:lineRule="auto"/>
         <w:rPr>
           <w:rFonts w:cs="Arial"/>
+          <w:lang w:val="en-US"/>
         </w:rPr>
       </w:pPr>
     </w:p>
@@ -5304,6 +4984,7 @@
         <w:pStyle w:val="Text"/>
         <w:rPr>
           <w:rFonts w:cs="Arial"/>
+          <w:lang w:val="en-US"/>
         </w:rPr>
       </w:pPr>
     </w:p>
@@ -5312,6 +4993,7 @@
         <w:pStyle w:val="Text"/>
         <w:rPr>
           <w:rFonts w:cs="Arial"/>
+          <w:lang w:val="en-US"/>
         </w:rPr>
       </w:pPr>
     </w:p>
@@ -5355,12 +5037,6 @@
         </w:tblBorders>
         <w:shd w:val="clear" w:color="auto" w:fill="CED7E7"/>
         <w:tblLayout w:type="fixed"/>
-        <w:tblCellMar>
-          <w:top w:w="0" w:type="dxa"/>
-          <w:left w:w="0" w:type="dxa"/>
-          <w:bottom w:w="0" w:type="dxa"/>
-          <w:right w:w="0" w:type="dxa"/>
-        </w:tblCellMar>
         <w:tblLook w:val="04A0" w:firstRow="1" w:lastRow="0" w:firstColumn="1" w:lastColumn="0" w:noHBand="0" w:noVBand="1"/>
       </w:tblPr>
       <w:tblGrid>
@@ -5369,14 +5045,6 @@
         <w:gridCol w:w="4005"/>
       </w:tblGrid>
       <w:tr>
-        <w:tblPrEx>
-          <w:tblCellMar>
-            <w:top w:w="0" w:type="dxa"/>
-            <w:left w:w="0" w:type="dxa"/>
-            <w:bottom w:w="0" w:type="dxa"/>
-            <w:right w:w="0" w:type="dxa"/>
-          </w:tblCellMar>
-        </w:tblPrEx>
         <w:trPr>
           <w:trHeight w:val="493"/>
         </w:trPr>
@@ -5546,14 +5214,6 @@
         </w:tc>
       </w:tr>
       <w:tr>
-        <w:tblPrEx>
-          <w:tblCellMar>
-            <w:top w:w="0" w:type="dxa"/>
-            <w:left w:w="0" w:type="dxa"/>
-            <w:bottom w:w="0" w:type="dxa"/>
-            <w:right w:w="0" w:type="dxa"/>
-          </w:tblCellMar>
-        </w:tblPrEx>
         <w:trPr>
           <w:trHeight w:val="973"/>
         </w:trPr>
@@ -5734,14 +5394,6 @@
         </w:tc>
       </w:tr>
       <w:tr>
-        <w:tblPrEx>
-          <w:tblCellMar>
-            <w:top w:w="0" w:type="dxa"/>
-            <w:left w:w="0" w:type="dxa"/>
-            <w:bottom w:w="0" w:type="dxa"/>
-            <w:right w:w="0" w:type="dxa"/>
-          </w:tblCellMar>
-        </w:tblPrEx>
         <w:trPr>
           <w:trHeight w:val="973"/>
         </w:trPr>
@@ -6003,14 +5655,7 @@
           <w:rFonts w:cs="Arial"/>
           <w:lang w:val="en-US"/>
         </w:rPr>
-        <w:t xml:space="preserve">Lane Keeping Assistance (LKA) </w:t>
-      </w:r>
-      <w:r>
-        <w:rPr>
-          <w:rFonts w:cs="Arial"/>
-          <w:lang w:val="en-US"/>
-        </w:rPr>
-        <w:t>Requirements:</w:t>
+        <w:t>Lane Keeping Assistance (LKA) Requirements:</w:t>
       </w:r>
     </w:p>
     <w:p>
@@ -6037,12 +5682,6 @@
         </w:tblBorders>
         <w:shd w:val="clear" w:color="auto" w:fill="CED7E7"/>
         <w:tblLayout w:type="fixed"/>
-        <w:tblCellMar>
-          <w:top w:w="0" w:type="dxa"/>
-          <w:left w:w="0" w:type="dxa"/>
-          <w:bottom w:w="0" w:type="dxa"/>
-          <w:right w:w="0" w:type="dxa"/>
-        </w:tblCellMar>
         <w:tblLook w:val="04A0" w:firstRow="1" w:lastRow="0" w:firstColumn="1" w:lastColumn="0" w:noHBand="0" w:noVBand="1"/>
       </w:tblPr>
       <w:tblGrid>
@@ -6053,14 +5692,6 @@
         <w:gridCol w:w="1877"/>
       </w:tblGrid>
       <w:tr>
-        <w:tblPrEx>
-          <w:tblCellMar>
-            <w:top w:w="0" w:type="dxa"/>
-            <w:left w:w="0" w:type="dxa"/>
-            <w:bottom w:w="0" w:type="dxa"/>
-            <w:right w:w="0" w:type="dxa"/>
-          </w:tblCellMar>
-        </w:tblPrEx>
         <w:trPr>
           <w:trHeight w:val="973"/>
         </w:trPr>
@@ -6257,14 +5888,6 @@
         </w:tc>
       </w:tr>
       <w:tr>
-        <w:tblPrEx>
-          <w:tblCellMar>
-            <w:top w:w="0" w:type="dxa"/>
-            <w:left w:w="0" w:type="dxa"/>
-            <w:bottom w:w="0" w:type="dxa"/>
-            <w:right w:w="0" w:type="dxa"/>
-          </w:tblCellMar>
-        </w:tblPrEx>
         <w:trPr>
           <w:trHeight w:val="973"/>
         </w:trPr>
@@ -6388,11 +6011,26 @@
             <w:r>
               <w:rPr>
                 <w:rFonts w:ascii="Arial" w:hAnsi="Arial" w:cs="Arial"/>
-                <w:shd w:val="clear" w:color="auto" w:fill="FFFFFF"/>
-                <w:lang w:val="en-US"/>
-              </w:rPr>
-              <w:t>The lane keeping assistance function is not limited in time duration which leads to misuse as an autonomous driving function</w:t>
-            </w:r>
+                <w:lang w:val="en-US"/>
+              </w:rPr>
+              <w:t>Electric Power Steering ECU s</w:t>
+            </w:r>
+            <w:r>
+              <w:rPr>
+                <w:rFonts w:ascii="Arial" w:hAnsi="Arial" w:cs="Arial"/>
+                <w:lang w:val="en-US"/>
+              </w:rPr>
+              <w:t xml:space="preserve">hall ensure that the time of LKA torque application is limited to </w:t>
+            </w:r>
+            <w:proofErr w:type="spellStart"/>
+            <w:r>
+              <w:rPr>
+                <w:rFonts w:ascii="Arial" w:hAnsi="Arial" w:cs="Arial"/>
+                <w:lang w:val="en-US"/>
+              </w:rPr>
+              <w:t>max_duration</w:t>
+            </w:r>
+            <w:proofErr w:type="spellEnd"/>
           </w:p>
         </w:tc>
         <w:tc>
@@ -6493,6 +6131,12 @@
                 <w:rFonts w:ascii="Arial" w:hAnsi="Arial" w:cs="Arial"/>
               </w:rPr>
             </w:pPr>
+            <w:r>
+              <w:rPr>
+                <w:rFonts w:ascii="Arial" w:hAnsi="Arial" w:cs="Arial"/>
+              </w:rPr>
+              <w:t>Off (</w:t>
+            </w:r>
             <w:proofErr w:type="spellStart"/>
             <w:r>
               <w:rPr>
@@ -6520,6 +6164,12 @@
                 <w:rFonts w:ascii="Arial" w:hAnsi="Arial" w:cs="Arial"/>
               </w:rPr>
               <w:t xml:space="preserve"> off</w:t>
+            </w:r>
+            <w:r>
+              <w:rPr>
+                <w:rFonts w:ascii="Arial" w:hAnsi="Arial" w:cs="Arial"/>
+              </w:rPr>
+              <w:t>)</w:t>
             </w:r>
           </w:p>
         </w:tc>
@@ -6591,12 +6241,6 @@
         </w:tblBorders>
         <w:shd w:val="clear" w:color="auto" w:fill="CED7E7"/>
         <w:tblLayout w:type="fixed"/>
-        <w:tblCellMar>
-          <w:top w:w="0" w:type="dxa"/>
-          <w:left w:w="0" w:type="dxa"/>
-          <w:bottom w:w="0" w:type="dxa"/>
-          <w:right w:w="0" w:type="dxa"/>
-        </w:tblCellMar>
         <w:tblLook w:val="04A0" w:firstRow="1" w:lastRow="0" w:firstColumn="1" w:lastColumn="0" w:noHBand="0" w:noVBand="1"/>
       </w:tblPr>
       <w:tblGrid>
@@ -6605,14 +6249,6 @@
         <w:gridCol w:w="4005"/>
       </w:tblGrid>
       <w:tr>
-        <w:tblPrEx>
-          <w:tblCellMar>
-            <w:top w:w="0" w:type="dxa"/>
-            <w:left w:w="0" w:type="dxa"/>
-            <w:bottom w:w="0" w:type="dxa"/>
-            <w:right w:w="0" w:type="dxa"/>
-          </w:tblCellMar>
-        </w:tblPrEx>
         <w:trPr>
           <w:trHeight w:val="493"/>
         </w:trPr>
@@ -6782,14 +6418,6 @@
         </w:tc>
       </w:tr>
       <w:tr>
-        <w:tblPrEx>
-          <w:tblCellMar>
-            <w:top w:w="0" w:type="dxa"/>
-            <w:left w:w="0" w:type="dxa"/>
-            <w:bottom w:w="0" w:type="dxa"/>
-            <w:right w:w="0" w:type="dxa"/>
-          </w:tblCellMar>
-        </w:tblPrEx>
         <w:trPr>
           <w:trHeight w:val="973"/>
         </w:trPr>
@@ -7024,8 +6652,8 @@
       <w:pPr>
         <w:pStyle w:val="berschrift2"/>
       </w:pPr>
-      <w:bookmarkStart w:id="16" w:name="_udkdvf7nod1"/>
-      <w:bookmarkEnd w:id="16"/>
+      <w:bookmarkStart w:id="17" w:name="_udkdvf7nod1"/>
+      <w:bookmarkEnd w:id="17"/>
       <w:r>
         <w:rPr>
           <w:rFonts w:eastAsia="Arial Unicode MS"/>
@@ -7046,14 +6674,7 @@
           <w:rFonts w:eastAsia="Arial Unicode MS"/>
           <w:lang w:val="en-US"/>
         </w:rPr>
-        <w:t xml:space="preserve"> of the System </w:t>
-      </w:r>
-      <w:r>
-        <w:rPr>
-          <w:rFonts w:eastAsia="Arial Unicode MS"/>
-          <w:lang w:val="en-US"/>
-        </w:rPr>
-        <w:t>Architecture</w:t>
+        <w:t xml:space="preserve"> of the System Architecture</w:t>
       </w:r>
     </w:p>
     <w:p>
@@ -7182,28 +6803,14 @@
           <w:lang w:val="en-US"/>
         </w:rPr>
       </w:pPr>
-      <w:bookmarkStart w:id="17" w:name="_g2lqf7kmbspk1"/>
-      <w:bookmarkEnd w:id="17"/>
+      <w:bookmarkStart w:id="18" w:name="_g2lqf7kmbspk1"/>
+      <w:bookmarkEnd w:id="18"/>
       <w:r>
         <w:rPr>
           <w:rFonts w:eastAsia="Arial Unicode MS"/>
           <w:lang w:val="en-US"/>
         </w:rPr>
-        <w:t>A</w:t>
-      </w:r>
-      <w:r>
-        <w:rPr>
-          <w:rFonts w:eastAsia="Arial Unicode MS"/>
-          <w:lang w:val="en-US"/>
-        </w:rPr>
-        <w:t xml:space="preserve">llocation of Functional </w:t>
-      </w:r>
-      <w:r>
-        <w:rPr>
-          <w:rFonts w:eastAsia="Arial Unicode MS"/>
-          <w:lang w:val="en-US"/>
-        </w:rPr>
-        <w:t>Safety Requirements to Architecture Elements</w:t>
+        <w:t>Allocation of Functional Safety Requirements to Architecture Elements</w:t>
       </w:r>
     </w:p>
     <w:p>
@@ -7277,12 +6884,6 @@
         </w:tblBorders>
         <w:shd w:val="clear" w:color="auto" w:fill="CED7E7"/>
         <w:tblLayout w:type="fixed"/>
-        <w:tblCellMar>
-          <w:top w:w="0" w:type="dxa"/>
-          <w:left w:w="0" w:type="dxa"/>
-          <w:bottom w:w="0" w:type="dxa"/>
-          <w:right w:w="0" w:type="dxa"/>
-        </w:tblCellMar>
         <w:tblLook w:val="04A0" w:firstRow="1" w:lastRow="0" w:firstColumn="1" w:lastColumn="0" w:noHBand="0" w:noVBand="1"/>
       </w:tblPr>
       <w:tblGrid>
@@ -7293,14 +6894,6 @@
         <w:gridCol w:w="1920"/>
       </w:tblGrid>
       <w:tr>
-        <w:tblPrEx>
-          <w:tblCellMar>
-            <w:top w:w="0" w:type="dxa"/>
-            <w:left w:w="0" w:type="dxa"/>
-            <w:bottom w:w="0" w:type="dxa"/>
-            <w:right w:w="0" w:type="dxa"/>
-          </w:tblCellMar>
-        </w:tblPrEx>
         <w:trPr>
           <w:trHeight w:val="973"/>
         </w:trPr>
@@ -7376,8 +6969,36 @@
                 <w:bCs/>
                 <w:lang w:val="en-US"/>
               </w:rPr>
-              <w:t>Functional Safety Requirem</w:t>
-            </w:r>
+              <w:t>Functional Safety Requirement</w:t>
+            </w:r>
+          </w:p>
+        </w:tc>
+        <w:tc>
+          <w:tcPr>
+            <w:tcW w:w="1350" w:type="dxa"/>
+            <w:tcBorders>
+              <w:top w:val="single" w:sz="8" w:space="0" w:color="000000"/>
+              <w:left w:val="single" w:sz="8" w:space="0" w:color="000000"/>
+              <w:bottom w:val="single" w:sz="8" w:space="0" w:color="000000"/>
+              <w:right w:val="single" w:sz="8" w:space="0" w:color="000000"/>
+            </w:tcBorders>
+            <w:shd w:val="clear" w:color="auto" w:fill="CCCCCC"/>
+            <w:tcMar>
+              <w:top w:w="80" w:type="dxa"/>
+              <w:left w:w="80" w:type="dxa"/>
+              <w:bottom w:w="80" w:type="dxa"/>
+              <w:right w:w="80" w:type="dxa"/>
+            </w:tcMar>
+          </w:tcPr>
+          <w:p>
+            <w:pPr>
+              <w:pStyle w:val="Text"/>
+              <w:widowControl w:val="0"/>
+              <w:spacing w:line="240" w:lineRule="auto"/>
+              <w:rPr>
+                <w:rFonts w:cs="Arial"/>
+              </w:rPr>
+            </w:pPr>
             <w:r>
               <w:rPr>
                 <w:rStyle w:val="Ohne"/>
@@ -7386,13 +7007,13 @@
                 <w:bCs/>
                 <w:lang w:val="en-US"/>
               </w:rPr>
-              <w:t>ent</w:t>
-            </w:r>
-          </w:p>
-        </w:tc>
-        <w:tc>
-          <w:tcPr>
-            <w:tcW w:w="1350" w:type="dxa"/>
+              <w:t>Electronic Power Steering ECU</w:t>
+            </w:r>
+          </w:p>
+        </w:tc>
+        <w:tc>
+          <w:tcPr>
+            <w:tcW w:w="1245" w:type="dxa"/>
             <w:tcBorders>
               <w:top w:val="single" w:sz="8" w:space="0" w:color="000000"/>
               <w:left w:val="single" w:sz="8" w:space="0" w:color="000000"/>
@@ -7424,13 +7045,13 @@
                 <w:bCs/>
                 <w:lang w:val="en-US"/>
               </w:rPr>
-              <w:t>Electronic Power Steering ECU</w:t>
-            </w:r>
-          </w:p>
-        </w:tc>
-        <w:tc>
-          <w:tcPr>
-            <w:tcW w:w="1245" w:type="dxa"/>
+              <w:t>Camera ECU</w:t>
+            </w:r>
+          </w:p>
+        </w:tc>
+        <w:tc>
+          <w:tcPr>
+            <w:tcW w:w="1920" w:type="dxa"/>
             <w:tcBorders>
               <w:top w:val="single" w:sz="8" w:space="0" w:color="000000"/>
               <w:left w:val="single" w:sz="8" w:space="0" w:color="000000"/>
@@ -7462,58 +7083,12 @@
                 <w:bCs/>
                 <w:lang w:val="en-US"/>
               </w:rPr>
-              <w:t>Camera ECU</w:t>
-            </w:r>
-          </w:p>
-        </w:tc>
-        <w:tc>
-          <w:tcPr>
-            <w:tcW w:w="1920" w:type="dxa"/>
-            <w:tcBorders>
-              <w:top w:val="single" w:sz="8" w:space="0" w:color="000000"/>
-              <w:left w:val="single" w:sz="8" w:space="0" w:color="000000"/>
-              <w:bottom w:val="single" w:sz="8" w:space="0" w:color="000000"/>
-              <w:right w:val="single" w:sz="8" w:space="0" w:color="000000"/>
-            </w:tcBorders>
-            <w:shd w:val="clear" w:color="auto" w:fill="CCCCCC"/>
-            <w:tcMar>
-              <w:top w:w="80" w:type="dxa"/>
-              <w:left w:w="80" w:type="dxa"/>
-              <w:bottom w:w="80" w:type="dxa"/>
-              <w:right w:w="80" w:type="dxa"/>
-            </w:tcMar>
-          </w:tcPr>
-          <w:p>
-            <w:pPr>
-              <w:pStyle w:val="Text"/>
-              <w:widowControl w:val="0"/>
-              <w:spacing w:line="240" w:lineRule="auto"/>
-              <w:rPr>
-                <w:rFonts w:cs="Arial"/>
-              </w:rPr>
-            </w:pPr>
-            <w:r>
-              <w:rPr>
-                <w:rStyle w:val="Ohne"/>
-                <w:rFonts w:cs="Arial"/>
-                <w:b/>
-                <w:bCs/>
-                <w:lang w:val="en-US"/>
-              </w:rPr>
               <w:t>Car Display ECU</w:t>
             </w:r>
           </w:p>
         </w:tc>
       </w:tr>
       <w:tr>
-        <w:tblPrEx>
-          <w:tblCellMar>
-            <w:top w:w="0" w:type="dxa"/>
-            <w:left w:w="0" w:type="dxa"/>
-            <w:bottom w:w="0" w:type="dxa"/>
-            <w:right w:w="0" w:type="dxa"/>
-          </w:tblCellMar>
-        </w:tblPrEx>
         <w:trPr>
           <w:trHeight w:val="973"/>
         </w:trPr>
@@ -7762,14 +7337,6 @@
         </w:tc>
       </w:tr>
       <w:tr>
-        <w:tblPrEx>
-          <w:tblCellMar>
-            <w:top w:w="0" w:type="dxa"/>
-            <w:left w:w="0" w:type="dxa"/>
-            <w:bottom w:w="0" w:type="dxa"/>
-            <w:right w:w="0" w:type="dxa"/>
-          </w:tblCellMar>
-        </w:tblPrEx>
         <w:trPr>
           <w:trHeight w:val="973"/>
         </w:trPr>
@@ -7902,21 +7469,7 @@
                 <w:rFonts w:ascii="Arial" w:hAnsi="Arial" w:cs="Arial"/>
                 <w:lang w:val="en-US"/>
               </w:rPr>
-              <w:t xml:space="preserve">hall ensure that the torque </w:t>
-            </w:r>
-            <w:r>
-              <w:rPr>
-                <w:rFonts w:ascii="Arial" w:hAnsi="Arial" w:cs="Arial"/>
-                <w:lang w:val="en-US"/>
-              </w:rPr>
-              <w:t>frequency</w:t>
-            </w:r>
-            <w:r>
-              <w:rPr>
-                <w:rFonts w:ascii="Arial" w:hAnsi="Arial" w:cs="Arial"/>
-                <w:lang w:val="en-US"/>
-              </w:rPr>
-              <w:t xml:space="preserve"> provided by LDW shall not exceed </w:t>
+              <w:t xml:space="preserve">hall ensure that the torque frequency provided by LDW shall not exceed </w:t>
             </w:r>
             <w:proofErr w:type="spellStart"/>
             <w:r>
@@ -7924,14 +7477,7 @@
                 <w:rFonts w:ascii="Arial" w:hAnsi="Arial" w:cs="Arial"/>
                 <w:lang w:val="en-US"/>
               </w:rPr>
-              <w:t>max_torque_</w:t>
-            </w:r>
-            <w:r>
-              <w:rPr>
-                <w:rFonts w:ascii="Arial" w:hAnsi="Arial" w:cs="Arial"/>
-                <w:lang w:val="en-US"/>
-              </w:rPr>
-              <w:t>frequency</w:t>
+              <w:t>max_torque_frequency</w:t>
             </w:r>
             <w:proofErr w:type="spellEnd"/>
           </w:p>
@@ -8026,14 +7572,6 @@
         </w:tc>
       </w:tr>
       <w:tr>
-        <w:tblPrEx>
-          <w:tblCellMar>
-            <w:top w:w="0" w:type="dxa"/>
-            <w:left w:w="0" w:type="dxa"/>
-            <w:bottom w:w="0" w:type="dxa"/>
-            <w:right w:w="0" w:type="dxa"/>
-          </w:tblCellMar>
-        </w:tblPrEx>
         <w:trPr>
           <w:trHeight w:val="973"/>
         </w:trPr>
@@ -8180,14 +7718,7 @@
                 <w:rFonts w:ascii="Arial" w:hAnsi="Arial" w:cs="Arial"/>
                 <w:lang w:val="en-US"/>
               </w:rPr>
-              <w:t xml:space="preserve"> </w:t>
-            </w:r>
-            <w:r>
-              <w:rPr>
-                <w:rFonts w:ascii="Arial" w:hAnsi="Arial" w:cs="Arial"/>
-                <w:lang w:val="en-US"/>
-              </w:rPr>
-              <w:t xml:space="preserve">LKA torque application </w:t>
+              <w:t xml:space="preserve"> LKA torque application </w:t>
             </w:r>
             <w:r>
               <w:rPr>
@@ -8320,8 +7851,8 @@
       <w:pPr>
         <w:pStyle w:val="berschrift2"/>
       </w:pPr>
-      <w:bookmarkStart w:id="18" w:name="_w6r8buy4lrp1"/>
-      <w:bookmarkEnd w:id="18"/>
+      <w:bookmarkStart w:id="19" w:name="_w6r8buy4lrp1"/>
+      <w:bookmarkEnd w:id="19"/>
       <w:r>
         <w:rPr>
           <w:rFonts w:eastAsia="Arial Unicode MS"/>
@@ -8348,19 +7879,7 @@
           <w:u w:color="B7B7B7"/>
           <w:lang w:val="en-US"/>
         </w:rPr>
-        <w:t xml:space="preserve">[Instructions: Fill in the warning </w:t>
-      </w:r>
-      <w:r>
-        <w:rPr>
-          <w:rStyle w:val="Ohne"/>
-          <w:rFonts w:cs="Arial"/>
-          <w:b/>
-          <w:bCs/>
-          <w:color w:val="B7B7B7"/>
-          <w:u w:color="B7B7B7"/>
-          <w:lang w:val="en-US"/>
-        </w:rPr>
-        <w:t>and degradation concept.]</w:t>
+        <w:t>[Instructions: Fill in the warning and degradation concept.]</w:t>
       </w:r>
     </w:p>
     <w:p>
@@ -8396,12 +7915,6 @@
         </w:tblBorders>
         <w:shd w:val="clear" w:color="auto" w:fill="CED7E7"/>
         <w:tblLayout w:type="fixed"/>
-        <w:tblCellMar>
-          <w:top w:w="0" w:type="dxa"/>
-          <w:left w:w="0" w:type="dxa"/>
-          <w:bottom w:w="0" w:type="dxa"/>
-          <w:right w:w="0" w:type="dxa"/>
-        </w:tblCellMar>
         <w:tblLook w:val="04A0" w:firstRow="1" w:lastRow="0" w:firstColumn="1" w:lastColumn="0" w:noHBand="0" w:noVBand="1"/>
       </w:tblPr>
       <w:tblGrid>
@@ -8412,14 +7925,6 @@
         <w:gridCol w:w="1872"/>
       </w:tblGrid>
       <w:tr>
-        <w:tblPrEx>
-          <w:tblCellMar>
-            <w:top w:w="0" w:type="dxa"/>
-            <w:left w:w="0" w:type="dxa"/>
-            <w:bottom w:w="0" w:type="dxa"/>
-            <w:right w:w="0" w:type="dxa"/>
-          </w:tblCellMar>
-        </w:tblPrEx>
         <w:trPr>
           <w:trHeight w:val="733"/>
         </w:trPr>
@@ -8615,14 +8120,6 @@
         </w:tc>
       </w:tr>
       <w:tr>
-        <w:tblPrEx>
-          <w:tblCellMar>
-            <w:top w:w="0" w:type="dxa"/>
-            <w:left w:w="0" w:type="dxa"/>
-            <w:bottom w:w="0" w:type="dxa"/>
-            <w:right w:w="0" w:type="dxa"/>
-          </w:tblCellMar>
-        </w:tblPrEx>
         <w:trPr>
           <w:trHeight w:val="253"/>
         </w:trPr>
@@ -8833,14 +8330,6 @@
         </w:tc>
       </w:tr>
       <w:tr>
-        <w:tblPrEx>
-          <w:tblCellMar>
-            <w:top w:w="0" w:type="dxa"/>
-            <w:left w:w="0" w:type="dxa"/>
-            <w:bottom w:w="0" w:type="dxa"/>
-            <w:right w:w="0" w:type="dxa"/>
-          </w:tblCellMar>
-        </w:tblPrEx>
         <w:trPr>
           <w:trHeight w:val="253"/>
         </w:trPr>
@@ -8950,8 +8439,6 @@
               </w:rPr>
               <w:t>exceeds max_duration</w:t>
             </w:r>
-            <w:bookmarkStart w:id="19" w:name="_GoBack"/>
-            <w:bookmarkEnd w:id="19"/>
           </w:p>
         </w:tc>
         <w:tc>
@@ -9076,6 +8563,9 @@
   <w:p>
     <w:pPr>
       <w:pStyle w:val="Kopf-undFuzeilen"/>
+      <w:rPr>
+        <w:rFonts w:hint="eastAsia"/>
+      </w:rPr>
     </w:pPr>
   </w:p>
 </w:ftr>
@@ -9105,6 +8595,9 @@
   <w:p>
     <w:pPr>
       <w:pStyle w:val="Kopf-undFuzeilen"/>
+      <w:rPr>
+        <w:rFonts w:hint="eastAsia"/>
+      </w:rPr>
     </w:pPr>
   </w:p>
 </w:hdr>
@@ -9935,6 +9428,57 @@
         <w:numId w:val="1"/>
       </w:numPr>
     </w:pPr>
+  </w:style>
+  <w:style w:type="paragraph" w:styleId="Sprechblasentext">
+    <w:name w:val="Balloon Text"/>
+    <w:basedOn w:val="Standard"/>
+    <w:link w:val="SprechblasentextZchn"/>
+    <w:uiPriority w:val="99"/>
+    <w:semiHidden/>
+    <w:unhideWhenUsed/>
+    <w:rsid w:val="006E3AC8"/>
+    <w:rPr>
+      <w:rFonts w:ascii="Segoe UI" w:hAnsi="Segoe UI" w:cs="Segoe UI"/>
+      <w:sz w:val="18"/>
+      <w:szCs w:val="18"/>
+    </w:rPr>
+  </w:style>
+  <w:style w:type="character" w:customStyle="1" w:styleId="SprechblasentextZchn">
+    <w:name w:val="Sprechblasentext Zchn"/>
+    <w:basedOn w:val="Absatz-Standardschriftart"/>
+    <w:link w:val="Sprechblasentext"/>
+    <w:uiPriority w:val="99"/>
+    <w:semiHidden/>
+    <w:rsid w:val="006E3AC8"/>
+    <w:rPr>
+      <w:rFonts w:ascii="Segoe UI" w:eastAsia="Helvetica Neue" w:hAnsi="Segoe UI" w:cs="Segoe UI"/>
+      <w:color w:val="000000"/>
+      <w:sz w:val="18"/>
+      <w:szCs w:val="18"/>
+    </w:rPr>
+  </w:style>
+  <w:style w:type="paragraph" w:customStyle="1" w:styleId="Default">
+    <w:name w:val="Default"/>
+    <w:rsid w:val="006E3AC8"/>
+    <w:pPr>
+      <w:pBdr>
+        <w:top w:val="none" w:sz="0" w:space="0" w:color="auto"/>
+        <w:left w:val="none" w:sz="0" w:space="0" w:color="auto"/>
+        <w:bottom w:val="none" w:sz="0" w:space="0" w:color="auto"/>
+        <w:right w:val="none" w:sz="0" w:space="0" w:color="auto"/>
+        <w:between w:val="none" w:sz="0" w:space="0" w:color="auto"/>
+        <w:bar w:val="none" w:sz="0" w:color="auto"/>
+      </w:pBdr>
+      <w:autoSpaceDE w:val="0"/>
+      <w:autoSpaceDN w:val="0"/>
+      <w:adjustRightInd w:val="0"/>
+    </w:pPr>
+    <w:rPr>
+      <w:rFonts w:ascii="Arial" w:hAnsi="Arial" w:cs="Arial"/>
+      <w:color w:val="000000"/>
+      <w:sz w:val="24"/>
+      <w:szCs w:val="24"/>
+    </w:rPr>
   </w:style>
 </w:styles>
 </file>

</xml_diff>